<commit_message>
+) Add Missing MAPE Loop question
</commit_message>
<xml_diff>
--- a/4th_sem/ass/Fragenkatalog/Anwsers of Questionnaire/Grill (1-10).docx
+++ b/4th_sem/ass/Fragenkatalog/Anwsers of Questionnaire/Grill (1-10).docx
@@ -83,7 +83,167 @@
         <w:rPr>
           <w:lang w:val="de-AT"/>
         </w:rPr>
-        <w:t>…</w:t>
+        <w:t>Der MAPE Loop in Bezug auf Adaption ist ein Verfahren, um ein System zu schaffen, welches sich selbst organisiert und dynamisch laufend an Änderungen anpasst.</w:t>
+      </w:r>
+    </w:p>
+    <w:p>
+      <w:pPr>
+        <w:pStyle w:val="Listenabsatz"/>
+        <w:rPr>
+          <w:lang w:val="de-AT"/>
+        </w:rPr>
+      </w:pPr>
+      <w:r>
+        <w:rPr>
+          <w:b/>
+          <w:lang w:val="de-AT"/>
+        </w:rPr>
+        <w:t>M</w:t>
+      </w:r>
+      <w:r>
+        <w:rPr>
+          <w:lang w:val="de-AT"/>
+        </w:rPr>
+        <w:t>onitor – Sammeln von Daten der zu organisierenden Ressource (Topologie Infos, Metriken,…), sucht nach Symptomen welche genauer analysiert werden müssen</w:t>
+      </w:r>
+    </w:p>
+    <w:p>
+      <w:pPr>
+        <w:pStyle w:val="Listenabsatz"/>
+        <w:rPr>
+          <w:lang w:val="de-AT"/>
+        </w:rPr>
+      </w:pPr>
+      <w:proofErr w:type="spellStart"/>
+      <w:r>
+        <w:rPr>
+          <w:b/>
+          <w:lang w:val="de-AT"/>
+        </w:rPr>
+        <w:t>A</w:t>
+      </w:r>
+      <w:r>
+        <w:rPr>
+          <w:lang w:val="de-AT"/>
+        </w:rPr>
+        <w:t>nalyze</w:t>
+      </w:r>
+      <w:proofErr w:type="spellEnd"/>
+      <w:r>
+        <w:rPr>
+          <w:lang w:val="de-AT"/>
+        </w:rPr>
+        <w:t xml:space="preserve"> – Führt Datenanalysen aufgrund der durch die </w:t>
+      </w:r>
+      <w:proofErr w:type="spellStart"/>
+      <w:r>
+        <w:rPr>
+          <w:lang w:val="de-AT"/>
+        </w:rPr>
+        <w:t>Monitoringphase</w:t>
+      </w:r>
+      <w:proofErr w:type="spellEnd"/>
+      <w:r>
+        <w:rPr>
+          <w:lang w:val="de-AT"/>
+        </w:rPr>
+        <w:t xml:space="preserve"> entdeckten Symptome durch. Falls </w:t>
+      </w:r>
+      <w:bookmarkStart w:id="0" w:name="_GoBack"/>
+      <w:bookmarkEnd w:id="0"/>
+      <w:r>
+        <w:rPr>
+          <w:lang w:val="de-AT"/>
+        </w:rPr>
+        <w:t>Änderungen nötig sind, wird eine Anfrage an die Planungsphase weitergeleitet</w:t>
+      </w:r>
+    </w:p>
+    <w:p>
+      <w:pPr>
+        <w:pStyle w:val="Listenabsatz"/>
+        <w:rPr>
+          <w:lang w:val="de-AT"/>
+        </w:rPr>
+      </w:pPr>
+      <w:r>
+        <w:rPr>
+          <w:b/>
+          <w:lang w:val="de-AT"/>
+        </w:rPr>
+        <w:t>P</w:t>
+      </w:r>
+      <w:r>
+        <w:rPr>
+          <w:lang w:val="de-AT"/>
+        </w:rPr>
+        <w:t xml:space="preserve">lan – erstellt einen Plan mit </w:t>
+      </w:r>
+      <w:r>
+        <w:rPr>
+          <w:lang w:val="de-AT"/>
+        </w:rPr>
+        <w:t>korrigierenden</w:t>
+      </w:r>
+      <w:r>
+        <w:rPr>
+          <w:lang w:val="de-AT"/>
+        </w:rPr>
+        <w:t xml:space="preserve"> Maßnahmen</w:t>
+      </w:r>
+    </w:p>
+    <w:p>
+      <w:pPr>
+        <w:pStyle w:val="Listenabsatz"/>
+        <w:rPr>
+          <w:lang w:val="de-AT"/>
+        </w:rPr>
+      </w:pPr>
+      <w:r>
+        <w:rPr>
+          <w:b/>
+          <w:lang w:val="de-AT"/>
+        </w:rPr>
+        <w:t>E</w:t>
+      </w:r>
+      <w:r>
+        <w:rPr>
+          <w:lang w:val="de-AT"/>
+        </w:rPr>
+        <w:t>xecute – Führt die Änderungen des Plans durch</w:t>
+      </w:r>
+    </w:p>
+    <w:p>
+      <w:pPr>
+        <w:pStyle w:val="Listenabsatz"/>
+        <w:rPr>
+          <w:lang w:val="de-AT"/>
+        </w:rPr>
+      </w:pPr>
+      <w:r>
+        <w:rPr>
+          <w:lang w:val="de-AT"/>
+        </w:rPr>
+        <w:t xml:space="preserve">Durch den MAPE </w:t>
+      </w:r>
+      <w:proofErr w:type="spellStart"/>
+      <w:r>
+        <w:rPr>
+          <w:lang w:val="de-AT"/>
+        </w:rPr>
+        <w:t>loop</w:t>
+      </w:r>
+      <w:proofErr w:type="spellEnd"/>
+      <w:r>
+        <w:rPr>
+          <w:lang w:val="de-AT"/>
+        </w:rPr>
+        <w:t xml:space="preserve"> können adaptive Systeme angepasst/geändert werden, ohne dass diese neu gestartet werden müssen</w:t>
+      </w:r>
+      <w:r>
+        <w:rPr>
+          <w:lang w:val="de-AT"/>
+        </w:rPr>
+        <w:t>.</w:t>
       </w:r>
     </w:p>
     <w:p>
@@ -101,19 +261,7 @@
         <w:rPr>
           <w:lang w:val="de-AT"/>
         </w:rPr>
-        <w:t xml:space="preserve">Ist eine spezielle Art eines Rechennetzwerkes bei welchen alle Rechner gleich berechtigt sind. Alle Peers sind in diesem System gleichberechtigt. Einfache P2P Netzwerke organisieren sich selbst, das heißt es gibt keinen zentralen Server. Vorteile von </w:t>
-      </w:r>
-      <w:r>
-        <w:rPr>
-          <w:lang w:val="de-AT"/>
-        </w:rPr>
-        <w:t>P2P</w:t>
-      </w:r>
-      <w:r>
-        <w:rPr>
-          <w:lang w:val="de-AT"/>
-        </w:rPr>
-        <w:t xml:space="preserve"> Systemen gegenüber Client-Server Systemen sind: es gibt keinen </w:t>
+        <w:t xml:space="preserve">Ist eine spezielle Art eines Rechennetzwerkes bei welchen alle Rechner gleich berechtigt sind. Alle Peers sind in diesem System gleichberechtigt. Einfache P2P Netzwerke organisieren sich selbst, das heißt es gibt keinen zentralen Server. Vorteile von P2P Systemen gegenüber Client-Server Systemen sind: es gibt keinen </w:t>
       </w:r>
       <w:proofErr w:type="spellStart"/>
       <w:r>
@@ -155,19 +303,7 @@
         <w:rPr>
           <w:lang w:val="de-AT"/>
         </w:rPr>
-        <w:t xml:space="preserve">, </w:t>
-      </w:r>
-      <w:r>
-        <w:rPr>
-          <w:lang w:val="de-AT"/>
-        </w:rPr>
-        <w:t>P2P</w:t>
-      </w:r>
-      <w:r>
-        <w:rPr>
-          <w:lang w:val="de-AT"/>
-        </w:rPr>
-        <w:t xml:space="preserve"> Netzwerke sind in der Regel relativ Robust</w:t>
+        <w:t>, P2P Netzwerke sind in der Regel relativ Robust</w:t>
       </w:r>
     </w:p>
     <w:p>
@@ -224,19 +360,7 @@
         <w:rPr>
           <w:lang w:val="de-AT"/>
         </w:rPr>
-        <w:t xml:space="preserve">Rechner kann sofort ins Netzwerk integriert werden. Es fallen höchstens Kosten für Kabeln und Instandhaltung an. Im Gegensatz zu </w:t>
-      </w:r>
-      <w:r>
-        <w:rPr>
-          <w:lang w:val="de-AT"/>
-        </w:rPr>
-        <w:t>Client-Server</w:t>
-      </w:r>
-      <w:r>
-        <w:rPr>
-          <w:lang w:val="de-AT"/>
-        </w:rPr>
-        <w:t xml:space="preserve"> Systemen bei welchen bei entsprechend großen Systemen ein teurer Server angeschafft werden muss. Je nach Größe des Netzwerkes können die Kosten </w:t>
+        <w:t xml:space="preserve">Rechner kann sofort ins Netzwerk integriert werden. Es fallen höchstens Kosten für Kabeln und Instandhaltung an. Im Gegensatz zu Client-Server Systemen bei welchen bei entsprechend großen Systemen ein teurer Server angeschafft werden muss. Je nach Größe des Netzwerkes können die Kosten </w:t>
       </w:r>
       <w:proofErr w:type="spellStart"/>
       <w:r>
@@ -302,19 +426,7 @@
         <w:rPr>
           <w:lang w:val="de-AT"/>
         </w:rPr>
-        <w:t xml:space="preserve"> Bei </w:t>
-      </w:r>
-      <w:r>
-        <w:rPr>
-          <w:lang w:val="de-AT"/>
-        </w:rPr>
-        <w:t>Client-Server Systemen</w:t>
-      </w:r>
-      <w:r>
-        <w:rPr>
-          <w:lang w:val="de-AT"/>
-        </w:rPr>
-        <w:t xml:space="preserve"> werden alle Zugriffe vom Server verwaltet. Diese Zugriffe können von ihm geregelt werden.</w:t>
+        <w:t xml:space="preserve"> Bei Client-Server Systemen werden alle Zugriffe vom Server verwaltet. Diese Zugriffe können von ihm geregelt werden.</w:t>
       </w:r>
     </w:p>
     <w:p>
@@ -352,13 +464,7 @@
         <w:rPr>
           <w:lang w:val="de-AT"/>
         </w:rPr>
-        <w:t>Distributed Hash Table</w:t>
-      </w:r>
-      <w:r>
-        <w:rPr>
-          <w:lang w:val="de-AT"/>
-        </w:rPr>
-        <w:t xml:space="preserve"> ist bei der Suche nach </w:t>
+        <w:t xml:space="preserve">Distributed Hash Table ist bei der Suche nach </w:t>
       </w:r>
       <w:r>
         <w:rPr>
@@ -650,6 +756,7 @@
           <w:noProof/>
           <w:lang w:val="de-AT" w:eastAsia="de-AT"/>
         </w:rPr>
+        <w:lastRenderedPageBreak/>
         <w:drawing>
           <wp:inline distT="0" distB="0" distL="0" distR="0" wp14:anchorId="21735F06" wp14:editId="621131B5">
             <wp:extent cx="2409825" cy="1681274"/>
@@ -711,7 +818,6 @@
           <w:b/>
           <w:lang w:val="de-AT"/>
         </w:rPr>
-        <w:lastRenderedPageBreak/>
         <w:t xml:space="preserve">Funktionen von </w:t>
       </w:r>
       <w:proofErr w:type="spellStart"/>
@@ -1713,6 +1819,7 @@
         <w:rPr>
           <w:lang w:val="de-AT"/>
         </w:rPr>
+        <w:lastRenderedPageBreak/>
         <w:t xml:space="preserve">In </w:t>
       </w:r>
       <w:proofErr w:type="spellStart"/>
@@ -2025,20 +2132,7 @@
         <w:rPr>
           <w:lang w:val="de-AT"/>
         </w:rPr>
-        <w:lastRenderedPageBreak/>
-        <w:t xml:space="preserve">Durch Link-State Routing wird der kürzeste Weg in einem Netzwerk von A nach B errechnet. In </w:t>
-      </w:r>
-      <w:r>
-        <w:rPr>
-          <w:lang w:val="de-AT"/>
-        </w:rPr>
-        <w:t xml:space="preserve">Link-State Routing </w:t>
-      </w:r>
-      <w:r>
-        <w:rPr>
-          <w:lang w:val="de-AT"/>
-        </w:rPr>
-        <w:t>werden 5 folgende Schritten pro Knoten angewandt:</w:t>
+        <w:t>Durch Link-State Routing wird der kürzeste Weg in einem Netzwerk von A nach B errechnet. In Link-State Routing werden 5 folgende Schritten pro Knoten angewandt:</w:t>
       </w:r>
     </w:p>
     <w:p>
@@ -2156,8 +2250,6 @@
           <w:lang w:val="de-AT"/>
         </w:rPr>
       </w:pPr>
-      <w:bookmarkStart w:id="0" w:name="_GoBack"/>
-      <w:bookmarkEnd w:id="0"/>
       <w:r>
         <w:rPr>
           <w:lang w:val="de-AT"/>

</xml_diff>